<commit_message>
Update Design Document Seq Diagrams
</commit_message>
<xml_diff>
--- a/Deliverables/DesignDocument.docx
+++ b/Deliverables/DesignDocument.docx
@@ -18,6 +18,8 @@
           <w:u w:color="000000"/>
         </w:rPr>
       </w:pPr>
+      <w:bookmarkStart w:id="0" w:name="_GoBack"/>
+      <w:bookmarkEnd w:id="0"/>
       <w:r>
         <w:rPr>
           <w:rFonts w:ascii="Calibri Light" w:eastAsia="Calibri Light" w:hAnsi="Calibri Light" w:cs="Calibri Light"/>
@@ -29,20 +31,7 @@
           <w:szCs w:val="92"/>
           <w:u w:color="000000"/>
         </w:rPr>
-        <w:t>Design</w:t>
-      </w:r>
-      <w:r>
-        <w:rPr>
-          <w:rFonts w:ascii="Calibri Light" w:eastAsia="Calibri Light" w:hAnsi="Calibri Light" w:cs="Calibri Light"/>
-          <w:b w:val="0"/>
-          <w:bCs w:val="0"/>
-          <w:spacing w:val="-16"/>
-          <w:kern w:val="28"/>
-          <w:sz w:val="92"/>
-          <w:szCs w:val="92"/>
-          <w:u w:color="000000"/>
-        </w:rPr>
-        <w:t xml:space="preserve"> Document</w:t>
+        <w:t>Design Document</w:t>
       </w:r>
     </w:p>
     <w:p>
@@ -280,22 +269,27 @@
         <w:pStyle w:val="Heading2"/>
       </w:pPr>
       <w:r>
+        <w:t>Create Manager</w:t>
+      </w:r>
+    </w:p>
+    <w:p>
+      <w:r>
         <w:rPr>
           <w:noProof/>
         </w:rPr>
         <w:drawing>
-          <wp:anchor distT="0" distB="0" distL="114300" distR="114300" simplePos="0" relativeHeight="251660288" behindDoc="0" locked="0" layoutInCell="1" allowOverlap="1" wp14:anchorId="4C67BCEF" wp14:editId="25C5ADE1">
+          <wp:anchor distT="0" distB="0" distL="114300" distR="114300" simplePos="0" relativeHeight="251660288" behindDoc="0" locked="0" layoutInCell="1" allowOverlap="1" wp14:anchorId="390A8C7D" wp14:editId="736A4682">
             <wp:simplePos x="0" y="0"/>
             <wp:positionH relativeFrom="column">
-              <wp:posOffset>-634365</wp:posOffset>
+              <wp:posOffset>-864235</wp:posOffset>
             </wp:positionH>
             <wp:positionV relativeFrom="paragraph">
-              <wp:posOffset>325120</wp:posOffset>
+              <wp:posOffset>211455</wp:posOffset>
             </wp:positionV>
-            <wp:extent cx="7314565" cy="5149215"/>
-            <wp:effectExtent l="0" t="0" r="635" b="6985"/>
+            <wp:extent cx="7648575" cy="4227830"/>
+            <wp:effectExtent l="0" t="0" r="0" b="0"/>
             <wp:wrapSquare wrapText="bothSides"/>
-            <wp:docPr id="3" name="Picture 3"/>
+            <wp:docPr id="7" name="Picture 7"/>
             <wp:cNvGraphicFramePr>
               <a:graphicFrameLocks xmlns:a="http://schemas.openxmlformats.org/drawingml/2006/main" noChangeAspect="1"/>
             </wp:cNvGraphicFramePr>
@@ -303,7 +297,7 @@
               <a:graphicData uri="http://schemas.openxmlformats.org/drawingml/2006/picture">
                 <pic:pic xmlns:pic="http://schemas.openxmlformats.org/drawingml/2006/picture">
                   <pic:nvPicPr>
-                    <pic:cNvPr id="3" name="Untitled Diagram.png"/>
+                    <pic:cNvPr id="7" name="Untitled Diagram-Page-1 (1).png"/>
                     <pic:cNvPicPr/>
                   </pic:nvPicPr>
                   <pic:blipFill>
@@ -321,7 +315,7 @@
                   <pic:spPr>
                     <a:xfrm>
                       <a:off x="0" y="0"/>
-                      <a:ext cx="7314565" cy="5149215"/>
+                      <a:ext cx="7648575" cy="4227830"/>
                     </a:xfrm>
                     <a:prstGeom prst="rect">
                       <a:avLst/>
@@ -339,9 +333,6 @@
           </wp:anchor>
         </w:drawing>
       </w:r>
-      <w:r>
-        <w:t>Create Manager</w:t>
-      </w:r>
     </w:p>
     <w:p/>
     <w:p/>
@@ -354,16 +345,15 @@
       </w:r>
     </w:p>
     <w:p>
-      <w:bookmarkStart w:id="0" w:name="_GoBack"/>
       <w:r>
         <w:rPr>
           <w:noProof/>
         </w:rPr>
         <w:drawing>
-          <wp:inline distT="0" distB="0" distL="0" distR="0" wp14:anchorId="18DDCC38" wp14:editId="2D0658EF">
-            <wp:extent cx="5652135" cy="4085117"/>
-            <wp:effectExtent l="0" t="0" r="12065" b="4445"/>
-            <wp:docPr id="4" name="Picture 4"/>
+          <wp:inline distT="0" distB="0" distL="0" distR="0" wp14:anchorId="1A50102A" wp14:editId="6CB796B0">
+            <wp:extent cx="5943600" cy="5337175"/>
+            <wp:effectExtent l="0" t="0" r="0" b="0"/>
+            <wp:docPr id="8" name="Picture 8"/>
             <wp:cNvGraphicFramePr>
               <a:graphicFrameLocks xmlns:a="http://schemas.openxmlformats.org/drawingml/2006/main" noChangeAspect="1"/>
             </wp:cNvGraphicFramePr>
@@ -371,7 +361,7 @@
               <a:graphicData uri="http://schemas.openxmlformats.org/drawingml/2006/picture">
                 <pic:pic xmlns:pic="http://schemas.openxmlformats.org/drawingml/2006/picture">
                   <pic:nvPicPr>
-                    <pic:cNvPr id="4" name="createWorkoutRoutine.png"/>
+                    <pic:cNvPr id="8" name="Untitled Diagram-Page-2.png"/>
                     <pic:cNvPicPr/>
                   </pic:nvPicPr>
                   <pic:blipFill>
@@ -389,7 +379,7 @@
                   <pic:spPr>
                     <a:xfrm>
                       <a:off x="0" y="0"/>
-                      <a:ext cx="5678994" cy="4104530"/>
+                      <a:ext cx="5943600" cy="5337175"/>
                     </a:xfrm>
                     <a:prstGeom prst="rect">
                       <a:avLst/>
@@ -401,7 +391,6 @@
           </wp:inline>
         </w:drawing>
       </w:r>
-      <w:bookmarkEnd w:id="0"/>
     </w:p>
     <w:p/>
     <w:p>
@@ -418,10 +407,10 @@
           <w:noProof/>
         </w:rPr>
         <w:drawing>
-          <wp:inline distT="0" distB="0" distL="0" distR="0" wp14:anchorId="77CD6E83" wp14:editId="7D6CAF83">
-            <wp:extent cx="5943600" cy="3831590"/>
-            <wp:effectExtent l="0" t="0" r="0" b="3810"/>
-            <wp:docPr id="5" name="Picture 5"/>
+          <wp:inline distT="0" distB="0" distL="0" distR="0" wp14:anchorId="0958F6C0" wp14:editId="04885921">
+            <wp:extent cx="5943600" cy="5472430"/>
+            <wp:effectExtent l="0" t="0" r="0" b="0"/>
+            <wp:docPr id="9" name="Picture 9"/>
             <wp:cNvGraphicFramePr>
               <a:graphicFrameLocks xmlns:a="http://schemas.openxmlformats.org/drawingml/2006/main" noChangeAspect="1"/>
             </wp:cNvGraphicFramePr>
@@ -429,7 +418,7 @@
               <a:graphicData uri="http://schemas.openxmlformats.org/drawingml/2006/picture">
                 <pic:pic xmlns:pic="http://schemas.openxmlformats.org/drawingml/2006/picture">
                   <pic:nvPicPr>
-                    <pic:cNvPr id="5" name="AssignWorkoutRoutine.png"/>
+                    <pic:cNvPr id="9" name="Untitled Diagram-Page-3.png"/>
                     <pic:cNvPicPr/>
                   </pic:nvPicPr>
                   <pic:blipFill>
@@ -447,7 +436,7 @@
                   <pic:spPr>
                     <a:xfrm>
                       <a:off x="0" y="0"/>
-                      <a:ext cx="5943600" cy="3831590"/>
+                      <a:ext cx="5943600" cy="5472430"/>
                     </a:xfrm>
                     <a:prstGeom prst="rect">
                       <a:avLst/>
@@ -589,6 +578,7 @@
     <w:lsdException w:name="HTML Sample" w:semiHidden="1" w:unhideWhenUsed="1"/>
     <w:lsdException w:name="HTML Typewriter" w:semiHidden="1" w:unhideWhenUsed="1"/>
     <w:lsdException w:name="HTML Variable" w:semiHidden="1" w:unhideWhenUsed="1"/>
+    <w:lsdException w:name="Normal Table" w:semiHidden="1" w:unhideWhenUsed="1"/>
     <w:lsdException w:name="annotation subject" w:semiHidden="1" w:unhideWhenUsed="1"/>
     <w:lsdException w:name="No List" w:semiHidden="1" w:unhideWhenUsed="1"/>
     <w:lsdException w:name="Outline List 1" w:semiHidden="1" w:unhideWhenUsed="1"/>
@@ -635,8 +625,10 @@
     <w:lsdException w:name="Table Subtle 2" w:semiHidden="1" w:unhideWhenUsed="1"/>
     <w:lsdException w:name="Table Web 1" w:semiHidden="1" w:unhideWhenUsed="1"/>
     <w:lsdException w:name="Table Web 2" w:semiHidden="1" w:unhideWhenUsed="1"/>
+    <w:lsdException w:name="Table Web 3" w:semiHidden="1" w:unhideWhenUsed="1"/>
     <w:lsdException w:name="Balloon Text" w:semiHidden="1" w:unhideWhenUsed="1"/>
     <w:lsdException w:name="Table Grid" w:uiPriority="39"/>
+    <w:lsdException w:name="Table Theme" w:semiHidden="1" w:unhideWhenUsed="1"/>
     <w:lsdException w:name="Note Level 1" w:semiHidden="1" w:unhideWhenUsed="1"/>
     <w:lsdException w:name="Note Level 2" w:semiHidden="1" w:unhideWhenUsed="1"/>
     <w:lsdException w:name="Note Level 3" w:semiHidden="1" w:unhideWhenUsed="1"/>

</xml_diff>